<commit_message>
All update to WBS have been completed from week 3.
</commit_message>
<xml_diff>
--- a/Work Breakdown Structure/Work Breakdown Structure.docx
+++ b/Work Breakdown Structure/Work Breakdown Structure.docx
@@ -3365,13 +3365,11 @@
           <w:p>
             <w:pPr>
               <w:rPr>
-                <w:highlight w:val="yellow"/>
-                <w:lang w:eastAsia="en-GB"/>
-              </w:rPr>
-            </w:pPr>
-            <w:r>
-              <w:rPr>
-                <w:highlight w:val="yellow"/>
+                <w:lang w:eastAsia="en-GB"/>
+              </w:rPr>
+            </w:pPr>
+            <w:r>
+              <w:rPr>
                 <w:lang w:eastAsia="en-GB"/>
               </w:rPr>
               <w:t>3</w:t>
@@ -3397,13 +3395,11 @@
           <w:p>
             <w:pPr>
               <w:rPr>
-                <w:highlight w:val="yellow"/>
-                <w:lang w:eastAsia="en-GB"/>
-              </w:rPr>
-            </w:pPr>
-            <w:r>
-              <w:rPr>
-                <w:highlight w:val="yellow"/>
+                <w:lang w:eastAsia="en-GB"/>
+              </w:rPr>
+            </w:pPr>
+            <w:r>
+              <w:rPr>
                 <w:lang w:eastAsia="en-GB"/>
               </w:rPr>
               <w:t>1.1.21</w:t>
@@ -3429,13 +3425,11 @@
           <w:p>
             <w:pPr>
               <w:rPr>
-                <w:highlight w:val="yellow"/>
-                <w:lang w:eastAsia="en-GB"/>
-              </w:rPr>
-            </w:pPr>
-            <w:r>
-              <w:rPr>
-                <w:highlight w:val="yellow"/>
+                <w:lang w:eastAsia="en-GB"/>
+              </w:rPr>
+            </w:pPr>
+            <w:r>
+              <w:rPr>
                 <w:lang w:eastAsia="en-GB"/>
               </w:rPr>
               <w:t>Discuss System Requirements</w:t>
@@ -3461,13 +3455,11 @@
           <w:p>
             <w:pPr>
               <w:rPr>
-                <w:highlight w:val="yellow"/>
-                <w:lang w:eastAsia="en-GB"/>
-              </w:rPr>
-            </w:pPr>
-            <w:r>
-              <w:rPr>
-                <w:highlight w:val="yellow"/>
+                <w:lang w:eastAsia="en-GB"/>
+              </w:rPr>
+            </w:pPr>
+            <w:r>
+              <w:rPr>
                 <w:lang w:eastAsia="en-GB"/>
               </w:rPr>
               <w:t>Talk with all team members about what the system can do and what of those things will be feasible.</w:t>
@@ -3495,13 +3487,11 @@
           <w:p>
             <w:pPr>
               <w:rPr>
-                <w:highlight w:val="yellow"/>
-                <w:lang w:eastAsia="en-GB"/>
-              </w:rPr>
-            </w:pPr>
-            <w:r>
-              <w:rPr>
-                <w:highlight w:val="yellow"/>
+                <w:lang w:eastAsia="en-GB"/>
+              </w:rPr>
+            </w:pPr>
+            <w:r>
+              <w:rPr>
                 <w:lang w:eastAsia="en-GB"/>
               </w:rPr>
               <w:t>3</w:t>
@@ -3527,13 +3517,11 @@
           <w:p>
             <w:pPr>
               <w:rPr>
-                <w:highlight w:val="yellow"/>
-                <w:lang w:eastAsia="en-GB"/>
-              </w:rPr>
-            </w:pPr>
-            <w:r>
-              <w:rPr>
-                <w:highlight w:val="yellow"/>
+                <w:lang w:eastAsia="en-GB"/>
+              </w:rPr>
+            </w:pPr>
+            <w:r>
+              <w:rPr>
                 <w:lang w:eastAsia="en-GB"/>
               </w:rPr>
               <w:t>1.1.22</w:t>
@@ -3559,13 +3547,11 @@
           <w:p>
             <w:pPr>
               <w:rPr>
-                <w:highlight w:val="yellow"/>
-                <w:lang w:eastAsia="en-GB"/>
-              </w:rPr>
-            </w:pPr>
-            <w:r>
-              <w:rPr>
-                <w:highlight w:val="yellow"/>
+                <w:lang w:eastAsia="en-GB"/>
+              </w:rPr>
+            </w:pPr>
+            <w:r>
+              <w:rPr>
                 <w:lang w:eastAsia="en-GB"/>
               </w:rPr>
               <w:t>System Requirements List</w:t>
@@ -3591,20 +3577,17 @@
           <w:p>
             <w:pPr>
               <w:rPr>
-                <w:highlight w:val="yellow"/>
-                <w:lang w:eastAsia="en-GB"/>
-              </w:rPr>
-            </w:pPr>
-            <w:r>
-              <w:rPr>
-                <w:highlight w:val="yellow"/>
+                <w:lang w:eastAsia="en-GB"/>
+              </w:rPr>
+            </w:pPr>
+            <w:r>
+              <w:rPr>
                 <w:lang w:eastAsia="en-GB"/>
               </w:rPr>
               <w:t>Create a list of the systems requirements</w:t>
             </w:r>
             <w:r>
               <w:rPr>
-                <w:highlight w:val="yellow"/>
                 <w:lang w:eastAsia="en-GB"/>
               </w:rPr>
               <w:t xml:space="preserve"> to talk to the customer about.</w:t>
@@ -3632,13 +3615,11 @@
           <w:p>
             <w:pPr>
               <w:rPr>
-                <w:highlight w:val="yellow"/>
-                <w:lang w:eastAsia="en-GB"/>
-              </w:rPr>
-            </w:pPr>
-            <w:r>
-              <w:rPr>
-                <w:highlight w:val="yellow"/>
+                <w:lang w:eastAsia="en-GB"/>
+              </w:rPr>
+            </w:pPr>
+            <w:r>
+              <w:rPr>
                 <w:lang w:eastAsia="en-GB"/>
               </w:rPr>
               <w:t>3</w:t>
@@ -3664,20 +3645,17 @@
           <w:p>
             <w:pPr>
               <w:rPr>
-                <w:highlight w:val="yellow"/>
-                <w:lang w:eastAsia="en-GB"/>
-              </w:rPr>
-            </w:pPr>
-            <w:r>
-              <w:rPr>
-                <w:highlight w:val="yellow"/>
+                <w:lang w:eastAsia="en-GB"/>
+              </w:rPr>
+            </w:pPr>
+            <w:r>
+              <w:rPr>
                 <w:lang w:eastAsia="en-GB"/>
               </w:rPr>
               <w:t>1.1.2</w:t>
             </w:r>
             <w:r>
               <w:rPr>
-                <w:highlight w:val="yellow"/>
                 <w:lang w:eastAsia="en-GB"/>
               </w:rPr>
               <w:t>3</w:t>
@@ -3703,13 +3681,11 @@
           <w:p>
             <w:pPr>
               <w:rPr>
-                <w:highlight w:val="yellow"/>
-                <w:lang w:eastAsia="en-GB"/>
-              </w:rPr>
-            </w:pPr>
-            <w:r>
-              <w:rPr>
-                <w:highlight w:val="yellow"/>
+                <w:lang w:eastAsia="en-GB"/>
+              </w:rPr>
+            </w:pPr>
+            <w:r>
+              <w:rPr>
                 <w:lang w:eastAsia="en-GB"/>
               </w:rPr>
               <w:t>Discussion About Moving to Next Phase</w:t>
@@ -3735,27 +3711,23 @@
           <w:p>
             <w:pPr>
               <w:rPr>
-                <w:highlight w:val="yellow"/>
-                <w:lang w:eastAsia="en-GB"/>
-              </w:rPr>
-            </w:pPr>
-            <w:r>
-              <w:rPr>
-                <w:highlight w:val="yellow"/>
+                <w:lang w:eastAsia="en-GB"/>
+              </w:rPr>
+            </w:pPr>
+            <w:r>
+              <w:rPr>
                 <w:lang w:eastAsia="en-GB"/>
               </w:rPr>
               <w:t xml:space="preserve">Discuss with all group members to see if </w:t>
             </w:r>
             <w:r>
               <w:rPr>
-                <w:highlight w:val="yellow"/>
                 <w:lang w:eastAsia="en-GB"/>
               </w:rPr>
               <w:t xml:space="preserve">all work is completed and if </w:t>
             </w:r>
             <w:r>
               <w:rPr>
-                <w:highlight w:val="yellow"/>
                 <w:lang w:eastAsia="en-GB"/>
               </w:rPr>
               <w:t>we are now ready to move onto the next phase.</w:t>
@@ -4503,13 +4475,11 @@
               <w:rPr>
                 <w:b/>
                 <w:bCs/>
-                <w:highlight w:val="yellow"/>
-                <w:lang w:eastAsia="en-GB"/>
-              </w:rPr>
-            </w:pPr>
-            <w:r>
-              <w:rPr>
-                <w:highlight w:val="yellow"/>
+                <w:lang w:eastAsia="en-GB"/>
+              </w:rPr>
+            </w:pPr>
+            <w:r>
+              <w:rPr>
                 <w:lang w:eastAsia="en-GB"/>
               </w:rPr>
               <w:lastRenderedPageBreak/>
@@ -4538,20 +4508,17 @@
               <w:rPr>
                 <w:b/>
                 <w:bCs/>
-                <w:highlight w:val="yellow"/>
-                <w:lang w:eastAsia="en-GB"/>
-              </w:rPr>
-            </w:pPr>
-            <w:r>
-              <w:rPr>
-                <w:highlight w:val="yellow"/>
+                <w:lang w:eastAsia="en-GB"/>
+              </w:rPr>
+            </w:pPr>
+            <w:r>
+              <w:rPr>
                 <w:lang w:eastAsia="en-GB"/>
               </w:rPr>
               <w:t>1.2.</w:t>
             </w:r>
             <w:r>
               <w:rPr>
-                <w:highlight w:val="yellow"/>
                 <w:lang w:eastAsia="en-GB"/>
               </w:rPr>
               <w:t>5</w:t>
@@ -4579,13 +4546,11 @@
               <w:rPr>
                 <w:b/>
                 <w:bCs/>
-                <w:highlight w:val="yellow"/>
-                <w:lang w:eastAsia="en-GB"/>
-              </w:rPr>
-            </w:pPr>
-            <w:r>
-              <w:rPr>
-                <w:highlight w:val="yellow"/>
+                <w:lang w:eastAsia="en-GB"/>
+              </w:rPr>
+            </w:pPr>
+            <w:r>
+              <w:rPr>
                 <w:lang w:eastAsia="en-GB"/>
               </w:rPr>
               <w:t>Discuss Use Case Diagram</w:t>
@@ -4613,13 +4578,11 @@
               <w:rPr>
                 <w:b/>
                 <w:bCs/>
-                <w:highlight w:val="yellow"/>
-                <w:lang w:eastAsia="en-GB"/>
-              </w:rPr>
-            </w:pPr>
-            <w:r>
-              <w:rPr>
-                <w:highlight w:val="yellow"/>
+                <w:lang w:eastAsia="en-GB"/>
+              </w:rPr>
+            </w:pPr>
+            <w:r>
+              <w:rPr>
                 <w:lang w:eastAsia="en-GB"/>
               </w:rPr>
               <w:t>Once completed, discuss the Use Case Diagram with the team to make sure that all members are on the correct page.</w:t>
@@ -4651,15 +4614,13 @@
                 <w:rFonts w:ascii="Times New Roman" w:hAnsi="Times New Roman" w:cs="Times New Roman"/>
                 <w:b/>
                 <w:bCs/>
-                <w:highlight w:val="yellow"/>
-                <w:lang w:eastAsia="en-GB"/>
-              </w:rPr>
-            </w:pPr>
-            <w:r>
-              <w:rPr>
-                <w:b/>
-                <w:bCs/>
-                <w:highlight w:val="yellow"/>
+                <w:lang w:eastAsia="en-GB"/>
+              </w:rPr>
+            </w:pPr>
+            <w:r>
+              <w:rPr>
+                <w:b/>
+                <w:bCs/>
                 <w:lang w:eastAsia="en-GB"/>
               </w:rPr>
               <w:t>3</w:t>
@@ -4689,15 +4650,13 @@
                 <w:rFonts w:ascii="Times New Roman" w:hAnsi="Times New Roman" w:cs="Times New Roman"/>
                 <w:b/>
                 <w:bCs/>
-                <w:highlight w:val="yellow"/>
-                <w:lang w:eastAsia="en-GB"/>
-              </w:rPr>
-            </w:pPr>
-            <w:r>
-              <w:rPr>
-                <w:b/>
-                <w:bCs/>
-                <w:highlight w:val="yellow"/>
+                <w:lang w:eastAsia="en-GB"/>
+              </w:rPr>
+            </w:pPr>
+            <w:r>
+              <w:rPr>
+                <w:b/>
+                <w:bCs/>
                 <w:lang w:eastAsia="en-GB"/>
               </w:rPr>
               <w:t>1.2.</w:t>
@@ -4706,7 +4665,6 @@
               <w:rPr>
                 <w:b/>
                 <w:bCs/>
-                <w:highlight w:val="yellow"/>
                 <w:lang w:eastAsia="en-GB"/>
               </w:rPr>
               <w:t>6</w:t>
@@ -4736,15 +4694,13 @@
                 <w:rFonts w:ascii="Times New Roman" w:hAnsi="Times New Roman" w:cs="Times New Roman"/>
                 <w:b/>
                 <w:bCs/>
-                <w:highlight w:val="yellow"/>
-                <w:lang w:eastAsia="en-GB"/>
-              </w:rPr>
-            </w:pPr>
-            <w:r>
-              <w:rPr>
-                <w:b/>
-                <w:bCs/>
-                <w:highlight w:val="yellow"/>
+                <w:lang w:eastAsia="en-GB"/>
+              </w:rPr>
+            </w:pPr>
+            <w:r>
+              <w:rPr>
+                <w:b/>
+                <w:bCs/>
                 <w:lang w:eastAsia="en-GB"/>
               </w:rPr>
               <w:t>DELIVERABLE: Create Use Case Diagram</w:t>
@@ -4774,15 +4730,13 @@
                 <w:rFonts w:ascii="Times New Roman" w:hAnsi="Times New Roman" w:cs="Times New Roman"/>
                 <w:b/>
                 <w:bCs/>
-                <w:highlight w:val="yellow"/>
-                <w:lang w:eastAsia="en-GB"/>
-              </w:rPr>
-            </w:pPr>
-            <w:r>
-              <w:rPr>
-                <w:b/>
-                <w:bCs/>
-                <w:highlight w:val="yellow"/>
+                <w:lang w:eastAsia="en-GB"/>
+              </w:rPr>
+            </w:pPr>
+            <w:r>
+              <w:rPr>
+                <w:b/>
+                <w:bCs/>
                 <w:lang w:eastAsia="en-GB"/>
               </w:rPr>
               <w:t>Using the System Requirements developed in the group discussion create the Use Case Diagram.</w:t>
@@ -4794,7 +4748,6 @@
                 <w:rFonts w:ascii="Times New Roman" w:hAnsi="Times New Roman" w:cs="Times New Roman"/>
                 <w:b/>
                 <w:bCs/>
-                <w:highlight w:val="yellow"/>
                 <w:lang w:eastAsia="en-GB"/>
               </w:rPr>
             </w:pPr>
@@ -4823,15 +4776,13 @@
               <w:rPr>
                 <w:b/>
                 <w:bCs/>
-                <w:highlight w:val="yellow"/>
-                <w:lang w:eastAsia="en-GB"/>
-              </w:rPr>
-            </w:pPr>
-            <w:r>
-              <w:rPr>
-                <w:b/>
-                <w:bCs/>
-                <w:highlight w:val="yellow"/>
+                <w:lang w:eastAsia="en-GB"/>
+              </w:rPr>
+            </w:pPr>
+            <w:r>
+              <w:rPr>
+                <w:b/>
+                <w:bCs/>
                 <w:lang w:eastAsia="en-GB"/>
               </w:rPr>
               <w:t>3</w:t>
@@ -4859,15 +4810,13 @@
               <w:rPr>
                 <w:b/>
                 <w:bCs/>
-                <w:highlight w:val="yellow"/>
-                <w:lang w:eastAsia="en-GB"/>
-              </w:rPr>
-            </w:pPr>
-            <w:r>
-              <w:rPr>
-                <w:b/>
-                <w:bCs/>
-                <w:highlight w:val="yellow"/>
+                <w:lang w:eastAsia="en-GB"/>
+              </w:rPr>
+            </w:pPr>
+            <w:r>
+              <w:rPr>
+                <w:b/>
+                <w:bCs/>
                 <w:lang w:eastAsia="en-GB"/>
               </w:rPr>
               <w:t>1.2.</w:t>
@@ -4876,7 +4825,6 @@
               <w:rPr>
                 <w:b/>
                 <w:bCs/>
-                <w:highlight w:val="yellow"/>
                 <w:lang w:eastAsia="en-GB"/>
               </w:rPr>
               <w:t>7</w:t>
@@ -4904,15 +4852,13 @@
               <w:rPr>
                 <w:b/>
                 <w:bCs/>
-                <w:highlight w:val="yellow"/>
-                <w:lang w:eastAsia="en-GB"/>
-              </w:rPr>
-            </w:pPr>
-            <w:r>
-              <w:rPr>
-                <w:b/>
-                <w:bCs/>
-                <w:highlight w:val="yellow"/>
+                <w:lang w:eastAsia="en-GB"/>
+              </w:rPr>
+            </w:pPr>
+            <w:r>
+              <w:rPr>
+                <w:b/>
+                <w:bCs/>
                 <w:lang w:eastAsia="en-GB"/>
               </w:rPr>
               <w:t>DELIVERABLE: Create Storyboard</w:t>
@@ -4940,15 +4886,13 @@
               <w:rPr>
                 <w:b/>
                 <w:bCs/>
-                <w:highlight w:val="yellow"/>
-                <w:lang w:eastAsia="en-GB"/>
-              </w:rPr>
-            </w:pPr>
-            <w:r>
-              <w:rPr>
-                <w:b/>
-                <w:bCs/>
-                <w:highlight w:val="yellow"/>
+                <w:lang w:eastAsia="en-GB"/>
+              </w:rPr>
+            </w:pPr>
+            <w:r>
+              <w:rPr>
+                <w:b/>
+                <w:bCs/>
                 <w:lang w:eastAsia="en-GB"/>
               </w:rPr>
               <w:t>Use all the other documentation provided to create the Storyboard for the project.</w:t>
@@ -4977,15 +4921,13 @@
             <w:pPr>
               <w:rPr>
                 <w:rFonts w:ascii="Times New Roman" w:hAnsi="Times New Roman" w:cs="Times New Roman"/>
-                <w:highlight w:val="yellow"/>
-                <w:lang w:eastAsia="en-GB"/>
-              </w:rPr>
-            </w:pPr>
-            <w:r>
-              <w:rPr>
-                <w:b/>
-                <w:bCs/>
-                <w:highlight w:val="yellow"/>
+                <w:lang w:eastAsia="en-GB"/>
+              </w:rPr>
+            </w:pPr>
+            <w:r>
+              <w:rPr>
+                <w:b/>
+                <w:bCs/>
                 <w:lang w:eastAsia="en-GB"/>
               </w:rPr>
               <w:t>3</w:t>
@@ -5012,15 +4954,13 @@
             <w:pPr>
               <w:rPr>
                 <w:rFonts w:ascii="Times New Roman" w:hAnsi="Times New Roman" w:cs="Times New Roman"/>
-                <w:highlight w:val="yellow"/>
-                <w:lang w:eastAsia="en-GB"/>
-              </w:rPr>
-            </w:pPr>
-            <w:r>
-              <w:rPr>
-                <w:b/>
-                <w:bCs/>
-                <w:highlight w:val="yellow"/>
+                <w:lang w:eastAsia="en-GB"/>
+              </w:rPr>
+            </w:pPr>
+            <w:r>
+              <w:rPr>
+                <w:b/>
+                <w:bCs/>
                 <w:lang w:eastAsia="en-GB"/>
               </w:rPr>
               <w:t>1.2.</w:t>
@@ -5029,7 +4969,6 @@
               <w:rPr>
                 <w:b/>
                 <w:bCs/>
-                <w:highlight w:val="yellow"/>
                 <w:lang w:eastAsia="en-GB"/>
               </w:rPr>
               <w:t>8</w:t>
@@ -5056,15 +4995,13 @@
             <w:pPr>
               <w:rPr>
                 <w:rFonts w:ascii="Times New Roman" w:hAnsi="Times New Roman" w:cs="Times New Roman"/>
-                <w:highlight w:val="yellow"/>
-                <w:lang w:eastAsia="en-GB"/>
-              </w:rPr>
-            </w:pPr>
-            <w:r>
-              <w:rPr>
-                <w:b/>
-                <w:bCs/>
-                <w:highlight w:val="yellow"/>
+                <w:lang w:eastAsia="en-GB"/>
+              </w:rPr>
+            </w:pPr>
+            <w:r>
+              <w:rPr>
+                <w:b/>
+                <w:bCs/>
                 <w:lang w:eastAsia="en-GB"/>
               </w:rPr>
               <w:t>DELIVERABLE: Create Class Diagram</w:t>
@@ -5091,15 +5028,13 @@
             <w:pPr>
               <w:rPr>
                 <w:rFonts w:ascii="Times New Roman" w:hAnsi="Times New Roman" w:cs="Times New Roman"/>
-                <w:highlight w:val="yellow"/>
-                <w:lang w:eastAsia="en-GB"/>
-              </w:rPr>
-            </w:pPr>
-            <w:r>
-              <w:rPr>
-                <w:b/>
-                <w:bCs/>
-                <w:highlight w:val="yellow"/>
+                <w:lang w:eastAsia="en-GB"/>
+              </w:rPr>
+            </w:pPr>
+            <w:r>
+              <w:rPr>
+                <w:b/>
+                <w:bCs/>
                 <w:lang w:eastAsia="en-GB"/>
               </w:rPr>
               <w:t>Use NetBeans to generate the final class diagram for the project.</w:t>
@@ -5129,15 +5064,13 @@
               <w:rPr>
                 <w:b/>
                 <w:bCs/>
-                <w:highlight w:val="yellow"/>
-                <w:lang w:eastAsia="en-GB"/>
-              </w:rPr>
-            </w:pPr>
-            <w:r>
-              <w:rPr>
-                <w:b/>
-                <w:bCs/>
-                <w:highlight w:val="yellow"/>
+                <w:lang w:eastAsia="en-GB"/>
+              </w:rPr>
+            </w:pPr>
+            <w:r>
+              <w:rPr>
+                <w:b/>
+                <w:bCs/>
                 <w:lang w:eastAsia="en-GB"/>
               </w:rPr>
               <w:t>3</w:t>
@@ -5165,15 +5098,13 @@
               <w:rPr>
                 <w:b/>
                 <w:bCs/>
-                <w:highlight w:val="yellow"/>
-                <w:lang w:eastAsia="en-GB"/>
-              </w:rPr>
-            </w:pPr>
-            <w:r>
-              <w:rPr>
-                <w:b/>
-                <w:bCs/>
-                <w:highlight w:val="yellow"/>
+                <w:lang w:eastAsia="en-GB"/>
+              </w:rPr>
+            </w:pPr>
+            <w:r>
+              <w:rPr>
+                <w:b/>
+                <w:bCs/>
                 <w:lang w:eastAsia="en-GB"/>
               </w:rPr>
               <w:t>1.2.</w:t>
@@ -5182,7 +5113,6 @@
               <w:rPr>
                 <w:b/>
                 <w:bCs/>
-                <w:highlight w:val="yellow"/>
                 <w:lang w:eastAsia="en-GB"/>
               </w:rPr>
               <w:t>9</w:t>
@@ -5210,15 +5140,13 @@
               <w:rPr>
                 <w:b/>
                 <w:bCs/>
-                <w:highlight w:val="yellow"/>
-                <w:lang w:eastAsia="en-GB"/>
-              </w:rPr>
-            </w:pPr>
-            <w:r>
-              <w:rPr>
-                <w:b/>
-                <w:bCs/>
-                <w:highlight w:val="yellow"/>
+                <w:lang w:eastAsia="en-GB"/>
+              </w:rPr>
+            </w:pPr>
+            <w:r>
+              <w:rPr>
+                <w:b/>
+                <w:bCs/>
                 <w:lang w:eastAsia="en-GB"/>
               </w:rPr>
               <w:t>DELIVERABLE: Create Domain Models</w:t>
@@ -5246,15 +5174,13 @@
               <w:rPr>
                 <w:b/>
                 <w:bCs/>
-                <w:highlight w:val="yellow"/>
-                <w:lang w:eastAsia="en-GB"/>
-              </w:rPr>
-            </w:pPr>
-            <w:r>
-              <w:rPr>
-                <w:b/>
-                <w:bCs/>
-                <w:highlight w:val="yellow"/>
+                <w:lang w:eastAsia="en-GB"/>
+              </w:rPr>
+            </w:pPr>
+            <w:r>
+              <w:rPr>
+                <w:b/>
+                <w:bCs/>
                 <w:lang w:eastAsia="en-GB"/>
               </w:rPr>
               <w:t>Use all the other documentation provided to create the Domain Model for the project.</w:t>
@@ -5286,15 +5212,13 @@
                 <w:rFonts w:ascii="Times New Roman" w:hAnsi="Times New Roman" w:cs="Times New Roman"/>
                 <w:b/>
                 <w:bCs/>
-                <w:highlight w:val="yellow"/>
-                <w:lang w:eastAsia="en-GB"/>
-              </w:rPr>
-            </w:pPr>
-            <w:r>
-              <w:rPr>
-                <w:b/>
-                <w:bCs/>
-                <w:highlight w:val="yellow"/>
+                <w:lang w:eastAsia="en-GB"/>
+              </w:rPr>
+            </w:pPr>
+            <w:r>
+              <w:rPr>
+                <w:b/>
+                <w:bCs/>
                 <w:lang w:eastAsia="en-GB"/>
               </w:rPr>
               <w:t>3</w:t>
@@ -5324,15 +5248,13 @@
                 <w:rFonts w:ascii="Times New Roman" w:hAnsi="Times New Roman" w:cs="Times New Roman"/>
                 <w:b/>
                 <w:bCs/>
-                <w:highlight w:val="yellow"/>
-                <w:lang w:eastAsia="en-GB"/>
-              </w:rPr>
-            </w:pPr>
-            <w:r>
-              <w:rPr>
-                <w:b/>
-                <w:bCs/>
-                <w:highlight w:val="yellow"/>
+                <w:lang w:eastAsia="en-GB"/>
+              </w:rPr>
+            </w:pPr>
+            <w:r>
+              <w:rPr>
+                <w:b/>
+                <w:bCs/>
                 <w:lang w:eastAsia="en-GB"/>
               </w:rPr>
               <w:t>1.2.</w:t>
@@ -5341,7 +5263,6 @@
               <w:rPr>
                 <w:b/>
                 <w:bCs/>
-                <w:highlight w:val="yellow"/>
                 <w:lang w:eastAsia="en-GB"/>
               </w:rPr>
               <w:t>10</w:t>
@@ -5371,15 +5292,13 @@
                 <w:rFonts w:ascii="Times New Roman" w:hAnsi="Times New Roman" w:cs="Times New Roman"/>
                 <w:b/>
                 <w:bCs/>
-                <w:highlight w:val="yellow"/>
-                <w:lang w:eastAsia="en-GB"/>
-              </w:rPr>
-            </w:pPr>
-            <w:r>
-              <w:rPr>
-                <w:b/>
-                <w:bCs/>
-                <w:highlight w:val="yellow"/>
+                <w:lang w:eastAsia="en-GB"/>
+              </w:rPr>
+            </w:pPr>
+            <w:r>
+              <w:rPr>
+                <w:b/>
+                <w:bCs/>
                 <w:lang w:eastAsia="en-GB"/>
               </w:rPr>
               <w:t>DELIVERABLE: Create Robustness Diagram</w:t>
@@ -5409,15 +5328,13 @@
                 <w:rFonts w:ascii="Times New Roman" w:hAnsi="Times New Roman" w:cs="Times New Roman"/>
                 <w:b/>
                 <w:bCs/>
-                <w:highlight w:val="yellow"/>
-                <w:lang w:eastAsia="en-GB"/>
-              </w:rPr>
-            </w:pPr>
-            <w:r>
-              <w:rPr>
-                <w:b/>
-                <w:bCs/>
-                <w:highlight w:val="yellow"/>
+                <w:lang w:eastAsia="en-GB"/>
+              </w:rPr>
+            </w:pPr>
+            <w:r>
+              <w:rPr>
+                <w:b/>
+                <w:bCs/>
                 <w:lang w:eastAsia="en-GB"/>
               </w:rPr>
               <w:t>Using the Use Case Diagram to create the Robustness Diagram.</w:t>
@@ -5449,15 +5366,15 @@
                 <w:rFonts w:ascii="Times New Roman" w:hAnsi="Times New Roman" w:cs="Times New Roman"/>
                 <w:b/>
                 <w:bCs/>
-                <w:highlight w:val="yellow"/>
-                <w:lang w:eastAsia="en-GB"/>
-              </w:rPr>
-            </w:pPr>
-            <w:r>
-              <w:rPr>
-                <w:b/>
-                <w:bCs/>
-                <w:highlight w:val="yellow"/>
+                <w:lang w:eastAsia="en-GB"/>
+              </w:rPr>
+            </w:pPr>
+            <w:bookmarkStart w:id="0" w:name="_GoBack"/>
+            <w:bookmarkEnd w:id="0"/>
+            <w:r>
+              <w:rPr>
+                <w:b/>
+                <w:bCs/>
                 <w:lang w:eastAsia="en-GB"/>
               </w:rPr>
               <w:t>3</w:t>
@@ -5487,15 +5404,13 @@
                 <w:rFonts w:ascii="Times New Roman" w:hAnsi="Times New Roman" w:cs="Times New Roman"/>
                 <w:b/>
                 <w:bCs/>
-                <w:highlight w:val="yellow"/>
-                <w:lang w:eastAsia="en-GB"/>
-              </w:rPr>
-            </w:pPr>
-            <w:r>
-              <w:rPr>
-                <w:b/>
-                <w:bCs/>
-                <w:highlight w:val="yellow"/>
+                <w:lang w:eastAsia="en-GB"/>
+              </w:rPr>
+            </w:pPr>
+            <w:r>
+              <w:rPr>
+                <w:b/>
+                <w:bCs/>
                 <w:lang w:eastAsia="en-GB"/>
               </w:rPr>
               <w:t>1.2.</w:t>
@@ -5504,7 +5419,6 @@
               <w:rPr>
                 <w:b/>
                 <w:bCs/>
-                <w:highlight w:val="yellow"/>
                 <w:lang w:eastAsia="en-GB"/>
               </w:rPr>
               <w:t>11</w:t>
@@ -5534,15 +5448,13 @@
                 <w:rFonts w:ascii="Times New Roman" w:hAnsi="Times New Roman" w:cs="Times New Roman"/>
                 <w:b/>
                 <w:bCs/>
-                <w:highlight w:val="yellow"/>
-                <w:lang w:eastAsia="en-GB"/>
-              </w:rPr>
-            </w:pPr>
-            <w:r>
-              <w:rPr>
-                <w:b/>
-                <w:bCs/>
-                <w:highlight w:val="yellow"/>
+                <w:lang w:eastAsia="en-GB"/>
+              </w:rPr>
+            </w:pPr>
+            <w:r>
+              <w:rPr>
+                <w:b/>
+                <w:bCs/>
                 <w:lang w:eastAsia="en-GB"/>
               </w:rPr>
               <w:t>DELIVERABLE: Create Sequence Diagram</w:t>
@@ -5572,15 +5484,13 @@
                 <w:rFonts w:ascii="Times New Roman" w:hAnsi="Times New Roman" w:cs="Times New Roman"/>
                 <w:b/>
                 <w:bCs/>
-                <w:highlight w:val="yellow"/>
-                <w:lang w:eastAsia="en-GB"/>
-              </w:rPr>
-            </w:pPr>
-            <w:r>
-              <w:rPr>
-                <w:b/>
-                <w:bCs/>
-                <w:highlight w:val="yellow"/>
+                <w:lang w:eastAsia="en-GB"/>
+              </w:rPr>
+            </w:pPr>
+            <w:r>
+              <w:rPr>
+                <w:b/>
+                <w:bCs/>
                 <w:lang w:eastAsia="en-GB"/>
               </w:rPr>
               <w:t>User the Use Case Diagram and Robustness Diagram to create the Sequence Diagram.</w:t>
@@ -5888,13 +5798,11 @@
           <w:p>
             <w:pPr>
               <w:rPr>
-                <w:highlight w:val="yellow"/>
-                <w:lang w:eastAsia="en-GB"/>
-              </w:rPr>
-            </w:pPr>
-            <w:r>
-              <w:rPr>
-                <w:highlight w:val="yellow"/>
+                <w:lang w:eastAsia="en-GB"/>
+              </w:rPr>
+            </w:pPr>
+            <w:r>
+              <w:rPr>
                 <w:lang w:eastAsia="en-GB"/>
               </w:rPr>
               <w:t>3</w:t>
@@ -5920,34 +5828,29 @@
           <w:p>
             <w:pPr>
               <w:rPr>
-                <w:highlight w:val="yellow"/>
-                <w:lang w:eastAsia="en-GB"/>
-              </w:rPr>
-            </w:pPr>
-            <w:r>
-              <w:rPr>
-                <w:highlight w:val="yellow"/>
+                <w:lang w:eastAsia="en-GB"/>
+              </w:rPr>
+            </w:pPr>
+            <w:r>
+              <w:rPr>
                 <w:lang w:eastAsia="en-GB"/>
               </w:rPr>
               <w:t>1.</w:t>
             </w:r>
             <w:r>
               <w:rPr>
-                <w:highlight w:val="yellow"/>
                 <w:lang w:eastAsia="en-GB"/>
               </w:rPr>
               <w:t>3</w:t>
             </w:r>
             <w:r>
               <w:rPr>
-                <w:highlight w:val="yellow"/>
                 <w:lang w:eastAsia="en-GB"/>
               </w:rPr>
               <w:t>.</w:t>
             </w:r>
             <w:r>
               <w:rPr>
-                <w:highlight w:val="yellow"/>
                 <w:lang w:eastAsia="en-GB"/>
               </w:rPr>
               <w:t>1</w:t>
@@ -5973,13 +5876,11 @@
           <w:p>
             <w:pPr>
               <w:rPr>
-                <w:highlight w:val="yellow"/>
-                <w:lang w:eastAsia="en-GB"/>
-              </w:rPr>
-            </w:pPr>
-            <w:r>
-              <w:rPr>
-                <w:highlight w:val="yellow"/>
+                <w:lang w:eastAsia="en-GB"/>
+              </w:rPr>
+            </w:pPr>
+            <w:r>
+              <w:rPr>
                 <w:lang w:eastAsia="en-GB"/>
               </w:rPr>
               <w:t>Discuss Architecture Design Techniques</w:t>
@@ -6005,13 +5906,11 @@
           <w:p>
             <w:pPr>
               <w:rPr>
-                <w:highlight w:val="yellow"/>
-                <w:lang w:eastAsia="en-GB"/>
-              </w:rPr>
-            </w:pPr>
-            <w:r>
-              <w:rPr>
-                <w:highlight w:val="yellow"/>
+                <w:lang w:eastAsia="en-GB"/>
+              </w:rPr>
+            </w:pPr>
+            <w:r>
+              <w:rPr>
                 <w:lang w:eastAsia="en-GB"/>
               </w:rPr>
               <w:t>Read about Architecture Design techniques and discuss the pros and cons with other team members.  </w:t>
@@ -6039,15 +5938,13 @@
           <w:p>
             <w:pPr>
               <w:rPr>
-                <w:highlight w:val="yellow"/>
-                <w:lang w:eastAsia="en-GB"/>
-              </w:rPr>
-            </w:pPr>
-            <w:r>
-              <w:rPr>
-                <w:b/>
-                <w:bCs/>
-                <w:highlight w:val="yellow"/>
+                <w:lang w:eastAsia="en-GB"/>
+              </w:rPr>
+            </w:pPr>
+            <w:r>
+              <w:rPr>
+                <w:b/>
+                <w:bCs/>
                 <w:lang w:eastAsia="en-GB"/>
               </w:rPr>
               <w:t>3</w:t>
@@ -6073,15 +5970,13 @@
           <w:p>
             <w:pPr>
               <w:rPr>
-                <w:highlight w:val="yellow"/>
-                <w:lang w:eastAsia="en-GB"/>
-              </w:rPr>
-            </w:pPr>
-            <w:r>
-              <w:rPr>
-                <w:b/>
-                <w:bCs/>
-                <w:highlight w:val="yellow"/>
+                <w:lang w:eastAsia="en-GB"/>
+              </w:rPr>
+            </w:pPr>
+            <w:r>
+              <w:rPr>
+                <w:b/>
+                <w:bCs/>
                 <w:lang w:eastAsia="en-GB"/>
               </w:rPr>
               <w:t>1.3.</w:t>
@@ -6090,7 +5985,6 @@
               <w:rPr>
                 <w:b/>
                 <w:bCs/>
-                <w:highlight w:val="yellow"/>
                 <w:lang w:eastAsia="en-GB"/>
               </w:rPr>
               <w:t>2</w:t>
@@ -6116,49 +6010,69 @@
           <w:p>
             <w:pPr>
               <w:rPr>
-                <w:highlight w:val="yellow"/>
-                <w:lang w:eastAsia="en-GB"/>
-              </w:rPr>
-            </w:pPr>
-            <w:r>
-              <w:rPr>
-                <w:b/>
-                <w:bCs/>
-                <w:highlight w:val="yellow"/>
-                <w:lang w:eastAsia="en-GB"/>
-              </w:rPr>
-              <w:t>DELIVERABLE: Create Architecture Design</w:t>
-            </w:r>
-          </w:p>
-        </w:tc>
-        <w:tc>
-          <w:tcPr>
-            <w:tcW w:w="0" w:type="auto"/>
-            <w:tcBorders>
-              <w:top w:val="single" w:sz="8" w:space="0" w:color="000000"/>
-              <w:left w:val="single" w:sz="8" w:space="0" w:color="000000"/>
-              <w:bottom w:val="single" w:sz="8" w:space="0" w:color="000000"/>
-              <w:right w:val="single" w:sz="8" w:space="0" w:color="000000"/>
-            </w:tcBorders>
-            <w:tcMar>
-              <w:top w:w="100" w:type="dxa"/>
-              <w:left w:w="100" w:type="dxa"/>
-              <w:bottom w:w="100" w:type="dxa"/>
-              <w:right w:w="100" w:type="dxa"/>
-            </w:tcMar>
-          </w:tcPr>
-          <w:p>
-            <w:pPr>
-              <w:rPr>
-                <w:highlight w:val="yellow"/>
-                <w:lang w:eastAsia="en-GB"/>
-              </w:rPr>
-            </w:pPr>
-            <w:r>
-              <w:rPr>
-                <w:b/>
-                <w:bCs/>
-                <w:highlight w:val="yellow"/>
+                <w:lang w:eastAsia="en-GB"/>
+              </w:rPr>
+            </w:pPr>
+            <w:r>
+              <w:rPr>
+                <w:b/>
+                <w:bCs/>
+                <w:lang w:eastAsia="en-GB"/>
+              </w:rPr>
+              <w:t xml:space="preserve">DELIVERABLE: </w:t>
+            </w:r>
+            <w:r>
+              <w:rPr>
+                <w:b/>
+                <w:bCs/>
+                <w:lang w:eastAsia="en-GB"/>
+              </w:rPr>
+              <w:t xml:space="preserve">Justify </w:t>
+            </w:r>
+            <w:r>
+              <w:rPr>
+                <w:b/>
+                <w:bCs/>
+                <w:lang w:eastAsia="en-GB"/>
+              </w:rPr>
+              <w:t>Architecture Design</w:t>
+            </w:r>
+            <w:r>
+              <w:rPr>
+                <w:b/>
+                <w:bCs/>
+                <w:lang w:eastAsia="en-GB"/>
+              </w:rPr>
+              <w:t xml:space="preserve"> Technique</w:t>
+            </w:r>
+          </w:p>
+        </w:tc>
+        <w:tc>
+          <w:tcPr>
+            <w:tcW w:w="0" w:type="auto"/>
+            <w:tcBorders>
+              <w:top w:val="single" w:sz="8" w:space="0" w:color="000000"/>
+              <w:left w:val="single" w:sz="8" w:space="0" w:color="000000"/>
+              <w:bottom w:val="single" w:sz="8" w:space="0" w:color="000000"/>
+              <w:right w:val="single" w:sz="8" w:space="0" w:color="000000"/>
+            </w:tcBorders>
+            <w:tcMar>
+              <w:top w:w="100" w:type="dxa"/>
+              <w:left w:w="100" w:type="dxa"/>
+              <w:bottom w:w="100" w:type="dxa"/>
+              <w:right w:w="100" w:type="dxa"/>
+            </w:tcMar>
+          </w:tcPr>
+          <w:p>
+            <w:pPr>
+              <w:rPr>
+                <w:lang w:eastAsia="en-GB"/>
+              </w:rPr>
+            </w:pPr>
+            <w:r>
+              <w:rPr>
+                <w:b/>
+                <w:bCs/>
                 <w:lang w:eastAsia="en-GB"/>
               </w:rPr>
               <w:t xml:space="preserve">Create documentation showing the Architecture Design. </w:t>
@@ -6187,13 +6101,11 @@
           <w:p>
             <w:pPr>
               <w:rPr>
-                <w:highlight w:val="yellow"/>
-                <w:lang w:eastAsia="en-GB"/>
-              </w:rPr>
-            </w:pPr>
-            <w:r>
-              <w:rPr>
-                <w:highlight w:val="yellow"/>
+                <w:lang w:eastAsia="en-GB"/>
+              </w:rPr>
+            </w:pPr>
+            <w:r>
+              <w:rPr>
                 <w:lang w:eastAsia="en-GB"/>
               </w:rPr>
               <w:t>3</w:t>
@@ -6220,20 +6132,17 @@
           <w:p>
             <w:pPr>
               <w:rPr>
-                <w:highlight w:val="yellow"/>
-                <w:lang w:eastAsia="en-GB"/>
-              </w:rPr>
-            </w:pPr>
-            <w:r>
-              <w:rPr>
-                <w:highlight w:val="yellow"/>
+                <w:lang w:eastAsia="en-GB"/>
+              </w:rPr>
+            </w:pPr>
+            <w:r>
+              <w:rPr>
                 <w:lang w:eastAsia="en-GB"/>
               </w:rPr>
               <w:t>1.3.</w:t>
             </w:r>
             <w:r>
               <w:rPr>
-                <w:highlight w:val="yellow"/>
                 <w:lang w:eastAsia="en-GB"/>
               </w:rPr>
               <w:t>3</w:t>
@@ -6260,13 +6169,11 @@
           <w:p>
             <w:pPr>
               <w:rPr>
-                <w:highlight w:val="yellow"/>
-                <w:lang w:eastAsia="en-GB"/>
-              </w:rPr>
-            </w:pPr>
-            <w:r>
-              <w:rPr>
-                <w:highlight w:val="yellow"/>
+                <w:lang w:eastAsia="en-GB"/>
+              </w:rPr>
+            </w:pPr>
+            <w:r>
+              <w:rPr>
                 <w:lang w:eastAsia="en-GB"/>
               </w:rPr>
               <w:t>Discuss User Interface Design</w:t>
@@ -6293,13 +6200,11 @@
           <w:p>
             <w:pPr>
               <w:rPr>
-                <w:highlight w:val="yellow"/>
-                <w:lang w:eastAsia="en-GB"/>
-              </w:rPr>
-            </w:pPr>
-            <w:r>
-              <w:rPr>
-                <w:highlight w:val="yellow"/>
+                <w:lang w:eastAsia="en-GB"/>
+              </w:rPr>
+            </w:pPr>
+            <w:r>
+              <w:rPr>
                 <w:lang w:eastAsia="en-GB"/>
               </w:rPr>
               <w:t>Using the Storyboard created in the Analysis phase create a design for the user interface. This should include a design of every window seen by the end user.</w:t>
@@ -6331,17 +6236,16 @@
                 <w:rFonts w:ascii="Times New Roman" w:hAnsi="Times New Roman" w:cs="Times New Roman"/>
                 <w:b/>
                 <w:bCs/>
-                <w:highlight w:val="yellow"/>
-                <w:lang w:eastAsia="en-GB"/>
-              </w:rPr>
-            </w:pPr>
-            <w:r>
-              <w:rPr>
-                <w:b/>
-                <w:bCs/>
-                <w:highlight w:val="yellow"/>
-                <w:lang w:eastAsia="en-GB"/>
-              </w:rPr>
+                <w:lang w:eastAsia="en-GB"/>
+              </w:rPr>
+            </w:pPr>
+            <w:r>
+              <w:rPr>
+                <w:b/>
+                <w:bCs/>
+                <w:lang w:eastAsia="en-GB"/>
+              </w:rPr>
+              <w:lastRenderedPageBreak/>
               <w:t>3</w:t>
             </w:r>
           </w:p>
@@ -6369,15 +6273,13 @@
                 <w:rFonts w:ascii="Times New Roman" w:hAnsi="Times New Roman" w:cs="Times New Roman"/>
                 <w:b/>
                 <w:bCs/>
-                <w:highlight w:val="yellow"/>
-                <w:lang w:eastAsia="en-GB"/>
-              </w:rPr>
-            </w:pPr>
-            <w:r>
-              <w:rPr>
-                <w:b/>
-                <w:bCs/>
-                <w:highlight w:val="yellow"/>
+                <w:lang w:eastAsia="en-GB"/>
+              </w:rPr>
+            </w:pPr>
+            <w:r>
+              <w:rPr>
+                <w:b/>
+                <w:bCs/>
                 <w:lang w:eastAsia="en-GB"/>
               </w:rPr>
               <w:t>1.3.</w:t>
@@ -6386,7 +6288,6 @@
               <w:rPr>
                 <w:b/>
                 <w:bCs/>
-                <w:highlight w:val="yellow"/>
                 <w:lang w:eastAsia="en-GB"/>
               </w:rPr>
               <w:t>4</w:t>
@@ -6416,52 +6317,56 @@
                 <w:rFonts w:ascii="Times New Roman" w:hAnsi="Times New Roman" w:cs="Times New Roman"/>
                 <w:b/>
                 <w:bCs/>
-                <w:highlight w:val="yellow"/>
-                <w:lang w:eastAsia="en-GB"/>
-              </w:rPr>
-            </w:pPr>
-            <w:r>
-              <w:rPr>
-                <w:b/>
-                <w:bCs/>
-                <w:highlight w:val="yellow"/>
+                <w:lang w:eastAsia="en-GB"/>
+              </w:rPr>
+            </w:pPr>
+            <w:r>
+              <w:rPr>
+                <w:b/>
+                <w:bCs/>
                 <w:lang w:eastAsia="en-GB"/>
               </w:rPr>
               <w:t>DELIVERABLE: Create User Interface</w:t>
             </w:r>
-          </w:p>
-        </w:tc>
-        <w:tc>
-          <w:tcPr>
-            <w:tcW w:w="0" w:type="auto"/>
-            <w:tcBorders>
-              <w:top w:val="single" w:sz="8" w:space="0" w:color="000000"/>
-              <w:left w:val="single" w:sz="8" w:space="0" w:color="000000"/>
-              <w:bottom w:val="single" w:sz="8" w:space="0" w:color="000000"/>
-              <w:right w:val="single" w:sz="8" w:space="0" w:color="000000"/>
-            </w:tcBorders>
-            <w:tcMar>
-              <w:top w:w="100" w:type="dxa"/>
-              <w:left w:w="100" w:type="dxa"/>
-              <w:bottom w:w="100" w:type="dxa"/>
-              <w:right w:w="100" w:type="dxa"/>
-            </w:tcMar>
-            <w:hideMark/>
-          </w:tcPr>
-          <w:p>
-            <w:pPr>
-              <w:rPr>
-                <w:b/>
-                <w:bCs/>
-                <w:highlight w:val="yellow"/>
-                <w:lang w:eastAsia="en-GB"/>
-              </w:rPr>
-            </w:pPr>
-            <w:r>
-              <w:rPr>
-                <w:b/>
-                <w:bCs/>
-                <w:highlight w:val="yellow"/>
+            <w:r>
+              <w:rPr>
+                <w:b/>
+                <w:bCs/>
+                <w:lang w:eastAsia="en-GB"/>
+              </w:rPr>
+              <w:t xml:space="preserve"> Design Documentation</w:t>
+            </w:r>
+          </w:p>
+        </w:tc>
+        <w:tc>
+          <w:tcPr>
+            <w:tcW w:w="0" w:type="auto"/>
+            <w:tcBorders>
+              <w:top w:val="single" w:sz="8" w:space="0" w:color="000000"/>
+              <w:left w:val="single" w:sz="8" w:space="0" w:color="000000"/>
+              <w:bottom w:val="single" w:sz="8" w:space="0" w:color="000000"/>
+              <w:right w:val="single" w:sz="8" w:space="0" w:color="000000"/>
+            </w:tcBorders>
+            <w:tcMar>
+              <w:top w:w="100" w:type="dxa"/>
+              <w:left w:w="100" w:type="dxa"/>
+              <w:bottom w:w="100" w:type="dxa"/>
+              <w:right w:w="100" w:type="dxa"/>
+            </w:tcMar>
+            <w:hideMark/>
+          </w:tcPr>
+          <w:p>
+            <w:pPr>
+              <w:rPr>
+                <w:b/>
+                <w:bCs/>
+                <w:lang w:eastAsia="en-GB"/>
+              </w:rPr>
+            </w:pPr>
+            <w:r>
+              <w:rPr>
+                <w:b/>
+                <w:bCs/>
                 <w:lang w:eastAsia="en-GB"/>
               </w:rPr>
               <w:t>Create documentation showing the designs for the user interfaces.</w:t>
@@ -6496,7 +6401,6 @@
               <w:rPr>
                 <w:lang w:eastAsia="en-GB"/>
               </w:rPr>
-              <w:lastRenderedPageBreak/>
               <w:t>3</w:t>
             </w:r>
           </w:p>
@@ -8159,6 +8063,7 @@
                 <w:bCs/>
                 <w:lang w:eastAsia="en-GB"/>
               </w:rPr>
+              <w:lastRenderedPageBreak/>
               <w:t>2</w:t>
             </w:r>
           </w:p>
@@ -8302,7 +8207,6 @@
               <w:rPr>
                 <w:lang w:eastAsia="en-GB"/>
               </w:rPr>
-              <w:lastRenderedPageBreak/>
               <w:t>3</w:t>
             </w:r>
           </w:p>
@@ -8811,10 +8715,7 @@
         </w:tc>
       </w:tr>
     </w:tbl>
-    <w:p>
-      <w:bookmarkStart w:id="0" w:name="_GoBack"/>
-      <w:bookmarkEnd w:id="0"/>
-    </w:p>
+    <w:p/>
     <w:sectPr>
       <w:pgSz w:w="11906" w:h="16838"/>
       <w:pgMar w:top="1440" w:right="1440" w:bottom="1440" w:left="1440" w:header="708" w:footer="708" w:gutter="0"/>

</xml_diff>

<commit_message>
I have now update the analysis sections of the WBS.
</commit_message>
<xml_diff>
--- a/Work Breakdown Structure/Work Breakdown Structure.docx
+++ b/Work Breakdown Structure/Work Breakdown Structure.docx
@@ -4469,17 +4469,21 @@
               <w:bottom w:w="100" w:type="dxa"/>
               <w:right w:w="100" w:type="dxa"/>
             </w:tcMar>
-          </w:tcPr>
-          <w:p>
-            <w:pPr>
-              <w:rPr>
-                <w:b/>
-                <w:bCs/>
-                <w:lang w:eastAsia="en-GB"/>
-              </w:rPr>
-            </w:pPr>
-            <w:r>
-              <w:rPr>
+            <w:hideMark/>
+          </w:tcPr>
+          <w:p>
+            <w:pPr>
+              <w:rPr>
+                <w:rFonts w:ascii="Times New Roman" w:hAnsi="Times New Roman" w:cs="Times New Roman"/>
+                <w:b/>
+                <w:bCs/>
+                <w:lang w:eastAsia="en-GB"/>
+              </w:rPr>
+            </w:pPr>
+            <w:r>
+              <w:rPr>
+                <w:b/>
+                <w:bCs/>
                 <w:lang w:eastAsia="en-GB"/>
               </w:rPr>
               <w:lastRenderedPageBreak/>
@@ -4502,23 +4506,29 @@
               <w:bottom w:w="100" w:type="dxa"/>
               <w:right w:w="100" w:type="dxa"/>
             </w:tcMar>
-          </w:tcPr>
-          <w:p>
-            <w:pPr>
-              <w:rPr>
-                <w:b/>
-                <w:bCs/>
-                <w:lang w:eastAsia="en-GB"/>
-              </w:rPr>
-            </w:pPr>
-            <w:r>
-              <w:rPr>
+            <w:hideMark/>
+          </w:tcPr>
+          <w:p>
+            <w:pPr>
+              <w:rPr>
+                <w:rFonts w:ascii="Times New Roman" w:hAnsi="Times New Roman" w:cs="Times New Roman"/>
+                <w:b/>
+                <w:bCs/>
+                <w:lang w:eastAsia="en-GB"/>
+              </w:rPr>
+            </w:pPr>
+            <w:r>
+              <w:rPr>
+                <w:b/>
+                <w:bCs/>
                 <w:lang w:eastAsia="en-GB"/>
               </w:rPr>
               <w:t>1.2.</w:t>
             </w:r>
             <w:r>
               <w:rPr>
+                <w:b/>
+                <w:bCs/>
                 <w:lang w:eastAsia="en-GB"/>
               </w:rPr>
               <w:t>5</w:t>
@@ -4540,53 +4550,71 @@
               <w:bottom w:w="100" w:type="dxa"/>
               <w:right w:w="100" w:type="dxa"/>
             </w:tcMar>
-          </w:tcPr>
-          <w:p>
-            <w:pPr>
-              <w:rPr>
-                <w:b/>
-                <w:bCs/>
-                <w:lang w:eastAsia="en-GB"/>
-              </w:rPr>
-            </w:pPr>
-            <w:r>
-              <w:rPr>
-                <w:lang w:eastAsia="en-GB"/>
-              </w:rPr>
-              <w:t>Discuss Use Case Diagram</w:t>
-            </w:r>
-          </w:p>
-        </w:tc>
-        <w:tc>
-          <w:tcPr>
-            <w:tcW w:w="0" w:type="auto"/>
-            <w:tcBorders>
-              <w:top w:val="single" w:sz="8" w:space="0" w:color="000000"/>
-              <w:left w:val="single" w:sz="8" w:space="0" w:color="000000"/>
-              <w:bottom w:val="single" w:sz="8" w:space="0" w:color="000000"/>
-              <w:right w:val="single" w:sz="8" w:space="0" w:color="000000"/>
-            </w:tcBorders>
-            <w:tcMar>
-              <w:top w:w="100" w:type="dxa"/>
-              <w:left w:w="100" w:type="dxa"/>
-              <w:bottom w:w="100" w:type="dxa"/>
-              <w:right w:w="100" w:type="dxa"/>
-            </w:tcMar>
-          </w:tcPr>
-          <w:p>
-            <w:pPr>
-              <w:rPr>
-                <w:b/>
-                <w:bCs/>
-                <w:lang w:eastAsia="en-GB"/>
-              </w:rPr>
-            </w:pPr>
-            <w:r>
-              <w:rPr>
-                <w:lang w:eastAsia="en-GB"/>
-              </w:rPr>
-              <w:t>Once completed, discuss the Use Case Diagram with the team to make sure that all members are on the correct page.</w:t>
-            </w:r>
+            <w:hideMark/>
+          </w:tcPr>
+          <w:p>
+            <w:pPr>
+              <w:rPr>
+                <w:rFonts w:ascii="Times New Roman" w:hAnsi="Times New Roman" w:cs="Times New Roman"/>
+                <w:b/>
+                <w:bCs/>
+                <w:lang w:eastAsia="en-GB"/>
+              </w:rPr>
+            </w:pPr>
+            <w:r>
+              <w:rPr>
+                <w:b/>
+                <w:bCs/>
+                <w:lang w:eastAsia="en-GB"/>
+              </w:rPr>
+              <w:t>DELIVERABLE: Create Use Case Diagram</w:t>
+            </w:r>
+          </w:p>
+        </w:tc>
+        <w:tc>
+          <w:tcPr>
+            <w:tcW w:w="0" w:type="auto"/>
+            <w:tcBorders>
+              <w:top w:val="single" w:sz="8" w:space="0" w:color="000000"/>
+              <w:left w:val="single" w:sz="8" w:space="0" w:color="000000"/>
+              <w:bottom w:val="single" w:sz="8" w:space="0" w:color="000000"/>
+              <w:right w:val="single" w:sz="8" w:space="0" w:color="000000"/>
+            </w:tcBorders>
+            <w:tcMar>
+              <w:top w:w="100" w:type="dxa"/>
+              <w:left w:w="100" w:type="dxa"/>
+              <w:bottom w:w="100" w:type="dxa"/>
+              <w:right w:w="100" w:type="dxa"/>
+            </w:tcMar>
+            <w:hideMark/>
+          </w:tcPr>
+          <w:p>
+            <w:pPr>
+              <w:rPr>
+                <w:rFonts w:ascii="Times New Roman" w:hAnsi="Times New Roman" w:cs="Times New Roman"/>
+                <w:b/>
+                <w:bCs/>
+                <w:lang w:eastAsia="en-GB"/>
+              </w:rPr>
+            </w:pPr>
+            <w:r>
+              <w:rPr>
+                <w:b/>
+                <w:bCs/>
+                <w:lang w:eastAsia="en-GB"/>
+              </w:rPr>
+              <w:t>Using the System Requirements developed in the group discussion create the Use Case Diagram.</w:t>
+            </w:r>
+          </w:p>
+          <w:p>
+            <w:pPr>
+              <w:rPr>
+                <w:rFonts w:ascii="Times New Roman" w:hAnsi="Times New Roman" w:cs="Times New Roman"/>
+                <w:b/>
+                <w:bCs/>
+                <w:lang w:eastAsia="en-GB"/>
+              </w:rPr>
+            </w:pPr>
           </w:p>
         </w:tc>
       </w:tr>
@@ -4606,21 +4634,17 @@
               <w:bottom w:w="100" w:type="dxa"/>
               <w:right w:w="100" w:type="dxa"/>
             </w:tcMar>
-            <w:hideMark/>
-          </w:tcPr>
-          <w:p>
-            <w:pPr>
-              <w:rPr>
-                <w:rFonts w:ascii="Times New Roman" w:hAnsi="Times New Roman" w:cs="Times New Roman"/>
-                <w:b/>
-                <w:bCs/>
-                <w:lang w:eastAsia="en-GB"/>
-              </w:rPr>
-            </w:pPr>
-            <w:r>
-              <w:rPr>
-                <w:b/>
-                <w:bCs/>
+          </w:tcPr>
+          <w:p>
+            <w:pPr>
+              <w:rPr>
+                <w:b/>
+                <w:bCs/>
+                <w:lang w:eastAsia="en-GB"/>
+              </w:rPr>
+            </w:pPr>
+            <w:r>
+              <w:rPr>
                 <w:lang w:eastAsia="en-GB"/>
               </w:rPr>
               <w:t>3</w:t>
@@ -4642,29 +4666,23 @@
               <w:bottom w:w="100" w:type="dxa"/>
               <w:right w:w="100" w:type="dxa"/>
             </w:tcMar>
-            <w:hideMark/>
-          </w:tcPr>
-          <w:p>
-            <w:pPr>
-              <w:rPr>
-                <w:rFonts w:ascii="Times New Roman" w:hAnsi="Times New Roman" w:cs="Times New Roman"/>
-                <w:b/>
-                <w:bCs/>
-                <w:lang w:eastAsia="en-GB"/>
-              </w:rPr>
-            </w:pPr>
-            <w:r>
-              <w:rPr>
-                <w:b/>
-                <w:bCs/>
+          </w:tcPr>
+          <w:p>
+            <w:pPr>
+              <w:rPr>
+                <w:b/>
+                <w:bCs/>
+                <w:lang w:eastAsia="en-GB"/>
+              </w:rPr>
+            </w:pPr>
+            <w:r>
+              <w:rPr>
                 <w:lang w:eastAsia="en-GB"/>
               </w:rPr>
               <w:t>1.2.</w:t>
             </w:r>
             <w:r>
               <w:rPr>
-                <w:b/>
-                <w:bCs/>
                 <w:lang w:eastAsia="en-GB"/>
               </w:rPr>
               <w:t>6</w:t>
@@ -4686,71 +4704,53 @@
               <w:bottom w:w="100" w:type="dxa"/>
               <w:right w:w="100" w:type="dxa"/>
             </w:tcMar>
-            <w:hideMark/>
-          </w:tcPr>
-          <w:p>
-            <w:pPr>
-              <w:rPr>
-                <w:rFonts w:ascii="Times New Roman" w:hAnsi="Times New Roman" w:cs="Times New Roman"/>
-                <w:b/>
-                <w:bCs/>
-                <w:lang w:eastAsia="en-GB"/>
-              </w:rPr>
-            </w:pPr>
-            <w:r>
-              <w:rPr>
-                <w:b/>
-                <w:bCs/>
-                <w:lang w:eastAsia="en-GB"/>
-              </w:rPr>
-              <w:t>DELIVERABLE: Create Use Case Diagram</w:t>
-            </w:r>
-          </w:p>
-        </w:tc>
-        <w:tc>
-          <w:tcPr>
-            <w:tcW w:w="0" w:type="auto"/>
-            <w:tcBorders>
-              <w:top w:val="single" w:sz="8" w:space="0" w:color="000000"/>
-              <w:left w:val="single" w:sz="8" w:space="0" w:color="000000"/>
-              <w:bottom w:val="single" w:sz="8" w:space="0" w:color="000000"/>
-              <w:right w:val="single" w:sz="8" w:space="0" w:color="000000"/>
-            </w:tcBorders>
-            <w:tcMar>
-              <w:top w:w="100" w:type="dxa"/>
-              <w:left w:w="100" w:type="dxa"/>
-              <w:bottom w:w="100" w:type="dxa"/>
-              <w:right w:w="100" w:type="dxa"/>
-            </w:tcMar>
-            <w:hideMark/>
-          </w:tcPr>
-          <w:p>
-            <w:pPr>
-              <w:rPr>
-                <w:rFonts w:ascii="Times New Roman" w:hAnsi="Times New Roman" w:cs="Times New Roman"/>
-                <w:b/>
-                <w:bCs/>
-                <w:lang w:eastAsia="en-GB"/>
-              </w:rPr>
-            </w:pPr>
-            <w:r>
-              <w:rPr>
-                <w:b/>
-                <w:bCs/>
-                <w:lang w:eastAsia="en-GB"/>
-              </w:rPr>
-              <w:t>Using the System Requirements developed in the group discussion create the Use Case Diagram.</w:t>
-            </w:r>
-          </w:p>
-          <w:p>
-            <w:pPr>
-              <w:rPr>
-                <w:rFonts w:ascii="Times New Roman" w:hAnsi="Times New Roman" w:cs="Times New Roman"/>
-                <w:b/>
-                <w:bCs/>
-                <w:lang w:eastAsia="en-GB"/>
-              </w:rPr>
-            </w:pPr>
+          </w:tcPr>
+          <w:p>
+            <w:pPr>
+              <w:rPr>
+                <w:b/>
+                <w:bCs/>
+                <w:lang w:eastAsia="en-GB"/>
+              </w:rPr>
+            </w:pPr>
+            <w:r>
+              <w:rPr>
+                <w:lang w:eastAsia="en-GB"/>
+              </w:rPr>
+              <w:t>Discuss Use Case Diagram</w:t>
+            </w:r>
+          </w:p>
+        </w:tc>
+        <w:tc>
+          <w:tcPr>
+            <w:tcW w:w="0" w:type="auto"/>
+            <w:tcBorders>
+              <w:top w:val="single" w:sz="8" w:space="0" w:color="000000"/>
+              <w:left w:val="single" w:sz="8" w:space="0" w:color="000000"/>
+              <w:bottom w:val="single" w:sz="8" w:space="0" w:color="000000"/>
+              <w:right w:val="single" w:sz="8" w:space="0" w:color="000000"/>
+            </w:tcBorders>
+            <w:tcMar>
+              <w:top w:w="100" w:type="dxa"/>
+              <w:left w:w="100" w:type="dxa"/>
+              <w:bottom w:w="100" w:type="dxa"/>
+              <w:right w:w="100" w:type="dxa"/>
+            </w:tcMar>
+          </w:tcPr>
+          <w:p>
+            <w:pPr>
+              <w:rPr>
+                <w:b/>
+                <w:bCs/>
+                <w:lang w:eastAsia="en-GB"/>
+              </w:rPr>
+            </w:pPr>
+            <w:r>
+              <w:rPr>
+                <w:lang w:eastAsia="en-GB"/>
+              </w:rPr>
+              <w:t>Once completed, discuss the Use Case Diagram with the team to make sure that all members are on the correct page.</w:t>
+            </w:r>
           </w:p>
         </w:tc>
       </w:tr>
@@ -4774,8 +4774,6 @@
           <w:p>
             <w:pPr>
               <w:rPr>
-                <w:b/>
-                <w:bCs/>
                 <w:lang w:eastAsia="en-GB"/>
               </w:rPr>
             </w:pPr>
@@ -4808,8 +4806,6 @@
           <w:p>
             <w:pPr>
               <w:rPr>
-                <w:b/>
-                <w:bCs/>
                 <w:lang w:eastAsia="en-GB"/>
               </w:rPr>
             </w:pPr>
@@ -4850,52 +4846,48 @@
           <w:p>
             <w:pPr>
               <w:rPr>
-                <w:b/>
-                <w:bCs/>
-                <w:lang w:eastAsia="en-GB"/>
-              </w:rPr>
-            </w:pPr>
-            <w:r>
-              <w:rPr>
-                <w:b/>
-                <w:bCs/>
-                <w:lang w:eastAsia="en-GB"/>
-              </w:rPr>
-              <w:t>DELIVERABLE: Create Storyboard</w:t>
-            </w:r>
-          </w:p>
-        </w:tc>
-        <w:tc>
-          <w:tcPr>
-            <w:tcW w:w="0" w:type="auto"/>
-            <w:tcBorders>
-              <w:top w:val="single" w:sz="8" w:space="0" w:color="000000"/>
-              <w:left w:val="single" w:sz="8" w:space="0" w:color="000000"/>
-              <w:bottom w:val="single" w:sz="8" w:space="0" w:color="000000"/>
-              <w:right w:val="single" w:sz="8" w:space="0" w:color="000000"/>
-            </w:tcBorders>
-            <w:tcMar>
-              <w:top w:w="100" w:type="dxa"/>
-              <w:left w:w="100" w:type="dxa"/>
-              <w:bottom w:w="100" w:type="dxa"/>
-              <w:right w:w="100" w:type="dxa"/>
-            </w:tcMar>
-          </w:tcPr>
-          <w:p>
-            <w:pPr>
-              <w:rPr>
-                <w:b/>
-                <w:bCs/>
-                <w:lang w:eastAsia="en-GB"/>
-              </w:rPr>
-            </w:pPr>
-            <w:r>
-              <w:rPr>
-                <w:b/>
-                <w:bCs/>
-                <w:lang w:eastAsia="en-GB"/>
-              </w:rPr>
-              <w:t>Use all the other documentation provided to create the Storyboard for the project.</w:t>
+                <w:lang w:eastAsia="en-GB"/>
+              </w:rPr>
+            </w:pPr>
+            <w:r>
+              <w:rPr>
+                <w:b/>
+                <w:bCs/>
+                <w:lang w:eastAsia="en-GB"/>
+              </w:rPr>
+              <w:t>DELIVERABLE: Create Robustness Diagram</w:t>
+            </w:r>
+          </w:p>
+        </w:tc>
+        <w:tc>
+          <w:tcPr>
+            <w:tcW w:w="0" w:type="auto"/>
+            <w:tcBorders>
+              <w:top w:val="single" w:sz="8" w:space="0" w:color="000000"/>
+              <w:left w:val="single" w:sz="8" w:space="0" w:color="000000"/>
+              <w:bottom w:val="single" w:sz="8" w:space="0" w:color="000000"/>
+              <w:right w:val="single" w:sz="8" w:space="0" w:color="000000"/>
+            </w:tcBorders>
+            <w:tcMar>
+              <w:top w:w="100" w:type="dxa"/>
+              <w:left w:w="100" w:type="dxa"/>
+              <w:bottom w:w="100" w:type="dxa"/>
+              <w:right w:w="100" w:type="dxa"/>
+            </w:tcMar>
+          </w:tcPr>
+          <w:p>
+            <w:pPr>
+              <w:rPr>
+                <w:lang w:eastAsia="en-GB"/>
+              </w:rPr>
+            </w:pPr>
+            <w:r>
+              <w:rPr>
+                <w:b/>
+                <w:bCs/>
+                <w:lang w:eastAsia="en-GB"/>
+              </w:rPr>
+              <w:t>Using the Use Case Diagram to create the Robustness Diagram.</w:t>
             </w:r>
           </w:p>
         </w:tc>
@@ -4920,7 +4912,8 @@
           <w:p>
             <w:pPr>
               <w:rPr>
-                <w:rFonts w:ascii="Times New Roman" w:hAnsi="Times New Roman" w:cs="Times New Roman"/>
+                <w:b/>
+                <w:bCs/>
                 <w:lang w:eastAsia="en-GB"/>
               </w:rPr>
             </w:pPr>
@@ -4953,7 +4946,8 @@
           <w:p>
             <w:pPr>
               <w:rPr>
-                <w:rFonts w:ascii="Times New Roman" w:hAnsi="Times New Roman" w:cs="Times New Roman"/>
+                <w:b/>
+                <w:bCs/>
                 <w:lang w:eastAsia="en-GB"/>
               </w:rPr>
             </w:pPr>
@@ -4994,50 +4988,52 @@
           <w:p>
             <w:pPr>
               <w:rPr>
-                <w:rFonts w:ascii="Times New Roman" w:hAnsi="Times New Roman" w:cs="Times New Roman"/>
-                <w:lang w:eastAsia="en-GB"/>
-              </w:rPr>
-            </w:pPr>
-            <w:r>
-              <w:rPr>
-                <w:b/>
-                <w:bCs/>
-                <w:lang w:eastAsia="en-GB"/>
-              </w:rPr>
-              <w:t>DELIVERABLE: Create Class Diagram</w:t>
-            </w:r>
-          </w:p>
-        </w:tc>
-        <w:tc>
-          <w:tcPr>
-            <w:tcW w:w="0" w:type="auto"/>
-            <w:tcBorders>
-              <w:top w:val="single" w:sz="8" w:space="0" w:color="000000"/>
-              <w:left w:val="single" w:sz="8" w:space="0" w:color="000000"/>
-              <w:bottom w:val="single" w:sz="8" w:space="0" w:color="000000"/>
-              <w:right w:val="single" w:sz="8" w:space="0" w:color="000000"/>
-            </w:tcBorders>
-            <w:tcMar>
-              <w:top w:w="100" w:type="dxa"/>
-              <w:left w:w="100" w:type="dxa"/>
-              <w:bottom w:w="100" w:type="dxa"/>
-              <w:right w:w="100" w:type="dxa"/>
-            </w:tcMar>
-          </w:tcPr>
-          <w:p>
-            <w:pPr>
-              <w:rPr>
-                <w:rFonts w:ascii="Times New Roman" w:hAnsi="Times New Roman" w:cs="Times New Roman"/>
-                <w:lang w:eastAsia="en-GB"/>
-              </w:rPr>
-            </w:pPr>
-            <w:r>
-              <w:rPr>
-                <w:b/>
-                <w:bCs/>
-                <w:lang w:eastAsia="en-GB"/>
-              </w:rPr>
-              <w:t>Use NetBeans to generate the final class diagram for the project.</w:t>
+                <w:b/>
+                <w:bCs/>
+                <w:lang w:eastAsia="en-GB"/>
+              </w:rPr>
+            </w:pPr>
+            <w:r>
+              <w:rPr>
+                <w:b/>
+                <w:bCs/>
+                <w:lang w:eastAsia="en-GB"/>
+              </w:rPr>
+              <w:t>DELIVERABLE: Create Sequence Diagram</w:t>
+            </w:r>
+          </w:p>
+        </w:tc>
+        <w:tc>
+          <w:tcPr>
+            <w:tcW w:w="0" w:type="auto"/>
+            <w:tcBorders>
+              <w:top w:val="single" w:sz="8" w:space="0" w:color="000000"/>
+              <w:left w:val="single" w:sz="8" w:space="0" w:color="000000"/>
+              <w:bottom w:val="single" w:sz="8" w:space="0" w:color="000000"/>
+              <w:right w:val="single" w:sz="8" w:space="0" w:color="000000"/>
+            </w:tcBorders>
+            <w:tcMar>
+              <w:top w:w="100" w:type="dxa"/>
+              <w:left w:w="100" w:type="dxa"/>
+              <w:bottom w:w="100" w:type="dxa"/>
+              <w:right w:w="100" w:type="dxa"/>
+            </w:tcMar>
+          </w:tcPr>
+          <w:p>
+            <w:pPr>
+              <w:rPr>
+                <w:b/>
+                <w:bCs/>
+                <w:lang w:eastAsia="en-GB"/>
+              </w:rPr>
+            </w:pPr>
+            <w:r>
+              <w:rPr>
+                <w:b/>
+                <w:bCs/>
+                <w:lang w:eastAsia="en-GB"/>
+              </w:rPr>
+              <w:t>User the Use Case Diagram and Robustness Diagram to create the Sequence Diagram.</w:t>
             </w:r>
           </w:p>
         </w:tc>
@@ -5107,15 +5103,7 @@
                 <w:bCs/>
                 <w:lang w:eastAsia="en-GB"/>
               </w:rPr>
-              <w:t>1.2.</w:t>
-            </w:r>
-            <w:r>
-              <w:rPr>
-                <w:b/>
-                <w:bCs/>
-                <w:lang w:eastAsia="en-GB"/>
-              </w:rPr>
-              <w:t>9</w:t>
+              <w:t>1.2.9</w:t>
             </w:r>
           </w:p>
         </w:tc>
@@ -5204,14 +5192,11 @@
               <w:bottom w:w="100" w:type="dxa"/>
               <w:right w:w="100" w:type="dxa"/>
             </w:tcMar>
-            <w:hideMark/>
-          </w:tcPr>
-          <w:p>
-            <w:pPr>
-              <w:rPr>
-                <w:rFonts w:ascii="Times New Roman" w:hAnsi="Times New Roman" w:cs="Times New Roman"/>
-                <w:b/>
-                <w:bCs/>
+          </w:tcPr>
+          <w:p>
+            <w:pPr>
+              <w:rPr>
+                <w:rFonts w:ascii="Times New Roman" w:hAnsi="Times New Roman" w:cs="Times New Roman"/>
                 <w:lang w:eastAsia="en-GB"/>
               </w:rPr>
             </w:pPr>
@@ -5240,14 +5225,11 @@
               <w:bottom w:w="100" w:type="dxa"/>
               <w:right w:w="100" w:type="dxa"/>
             </w:tcMar>
-            <w:hideMark/>
-          </w:tcPr>
-          <w:p>
-            <w:pPr>
-              <w:rPr>
-                <w:rFonts w:ascii="Times New Roman" w:hAnsi="Times New Roman" w:cs="Times New Roman"/>
-                <w:b/>
-                <w:bCs/>
+          </w:tcPr>
+          <w:p>
+            <w:pPr>
+              <w:rPr>
+                <w:rFonts w:ascii="Times New Roman" w:hAnsi="Times New Roman" w:cs="Times New Roman"/>
                 <w:lang w:eastAsia="en-GB"/>
               </w:rPr>
             </w:pPr>
@@ -5284,60 +5266,54 @@
               <w:bottom w:w="100" w:type="dxa"/>
               <w:right w:w="100" w:type="dxa"/>
             </w:tcMar>
-            <w:hideMark/>
-          </w:tcPr>
-          <w:p>
-            <w:pPr>
-              <w:rPr>
-                <w:rFonts w:ascii="Times New Roman" w:hAnsi="Times New Roman" w:cs="Times New Roman"/>
-                <w:b/>
-                <w:bCs/>
-                <w:lang w:eastAsia="en-GB"/>
-              </w:rPr>
-            </w:pPr>
-            <w:r>
-              <w:rPr>
-                <w:b/>
-                <w:bCs/>
-                <w:lang w:eastAsia="en-GB"/>
-              </w:rPr>
-              <w:t>DELIVERABLE: Create Robustness Diagram</w:t>
-            </w:r>
-          </w:p>
-        </w:tc>
-        <w:tc>
-          <w:tcPr>
-            <w:tcW w:w="0" w:type="auto"/>
-            <w:tcBorders>
-              <w:top w:val="single" w:sz="8" w:space="0" w:color="000000"/>
-              <w:left w:val="single" w:sz="8" w:space="0" w:color="000000"/>
-              <w:bottom w:val="single" w:sz="8" w:space="0" w:color="000000"/>
-              <w:right w:val="single" w:sz="8" w:space="0" w:color="000000"/>
-            </w:tcBorders>
-            <w:tcMar>
-              <w:top w:w="100" w:type="dxa"/>
-              <w:left w:w="100" w:type="dxa"/>
-              <w:bottom w:w="100" w:type="dxa"/>
-              <w:right w:w="100" w:type="dxa"/>
-            </w:tcMar>
-            <w:hideMark/>
-          </w:tcPr>
-          <w:p>
-            <w:pPr>
-              <w:rPr>
-                <w:rFonts w:ascii="Times New Roman" w:hAnsi="Times New Roman" w:cs="Times New Roman"/>
-                <w:b/>
-                <w:bCs/>
-                <w:lang w:eastAsia="en-GB"/>
-              </w:rPr>
-            </w:pPr>
-            <w:r>
-              <w:rPr>
-                <w:b/>
-                <w:bCs/>
-                <w:lang w:eastAsia="en-GB"/>
-              </w:rPr>
-              <w:t>Using the Use Case Diagram to create the Robustness Diagram.</w:t>
+          </w:tcPr>
+          <w:p>
+            <w:pPr>
+              <w:rPr>
+                <w:rFonts w:ascii="Times New Roman" w:hAnsi="Times New Roman" w:cs="Times New Roman"/>
+                <w:lang w:eastAsia="en-GB"/>
+              </w:rPr>
+            </w:pPr>
+            <w:r>
+              <w:rPr>
+                <w:b/>
+                <w:bCs/>
+                <w:lang w:eastAsia="en-GB"/>
+              </w:rPr>
+              <w:t>DELIVERABLE: Create Class Diagram</w:t>
+            </w:r>
+          </w:p>
+        </w:tc>
+        <w:tc>
+          <w:tcPr>
+            <w:tcW w:w="0" w:type="auto"/>
+            <w:tcBorders>
+              <w:top w:val="single" w:sz="8" w:space="0" w:color="000000"/>
+              <w:left w:val="single" w:sz="8" w:space="0" w:color="000000"/>
+              <w:bottom w:val="single" w:sz="8" w:space="0" w:color="000000"/>
+              <w:right w:val="single" w:sz="8" w:space="0" w:color="000000"/>
+            </w:tcBorders>
+            <w:tcMar>
+              <w:top w:w="100" w:type="dxa"/>
+              <w:left w:w="100" w:type="dxa"/>
+              <w:bottom w:w="100" w:type="dxa"/>
+              <w:right w:w="100" w:type="dxa"/>
+            </w:tcMar>
+          </w:tcPr>
+          <w:p>
+            <w:pPr>
+              <w:rPr>
+                <w:rFonts w:ascii="Times New Roman" w:hAnsi="Times New Roman" w:cs="Times New Roman"/>
+                <w:lang w:eastAsia="en-GB"/>
+              </w:rPr>
+            </w:pPr>
+            <w:r>
+              <w:rPr>
+                <w:b/>
+                <w:bCs/>
+                <w:lang w:eastAsia="en-GB"/>
+              </w:rPr>
+              <w:t>Use NetBeans to generate the final class diagram for the project.</w:t>
             </w:r>
           </w:p>
         </w:tc>
@@ -5358,143 +5334,135 @@
               <w:bottom w:w="100" w:type="dxa"/>
               <w:right w:w="100" w:type="dxa"/>
             </w:tcMar>
-            <w:hideMark/>
-          </w:tcPr>
-          <w:p>
-            <w:pPr>
-              <w:rPr>
-                <w:rFonts w:ascii="Times New Roman" w:hAnsi="Times New Roman" w:cs="Times New Roman"/>
-                <w:b/>
-                <w:bCs/>
-                <w:lang w:eastAsia="en-GB"/>
-              </w:rPr>
-            </w:pPr>
+          </w:tcPr>
+          <w:p>
+            <w:pPr>
+              <w:rPr>
+                <w:b/>
+                <w:bCs/>
+                <w:lang w:eastAsia="en-GB"/>
+              </w:rPr>
+            </w:pPr>
+            <w:r>
+              <w:rPr>
+                <w:b/>
+                <w:bCs/>
+                <w:lang w:eastAsia="en-GB"/>
+              </w:rPr>
+              <w:t>3</w:t>
+            </w:r>
+          </w:p>
+        </w:tc>
+        <w:tc>
+          <w:tcPr>
+            <w:tcW w:w="0" w:type="auto"/>
+            <w:tcBorders>
+              <w:top w:val="single" w:sz="8" w:space="0" w:color="000000"/>
+              <w:left w:val="single" w:sz="8" w:space="0" w:color="000000"/>
+              <w:bottom w:val="single" w:sz="8" w:space="0" w:color="000000"/>
+              <w:right w:val="single" w:sz="8" w:space="0" w:color="000000"/>
+            </w:tcBorders>
+            <w:tcMar>
+              <w:top w:w="100" w:type="dxa"/>
+              <w:left w:w="100" w:type="dxa"/>
+              <w:bottom w:w="100" w:type="dxa"/>
+              <w:right w:w="100" w:type="dxa"/>
+            </w:tcMar>
+          </w:tcPr>
+          <w:p>
+            <w:pPr>
+              <w:rPr>
+                <w:b/>
+                <w:bCs/>
+                <w:lang w:eastAsia="en-GB"/>
+              </w:rPr>
+            </w:pPr>
+            <w:r>
+              <w:rPr>
+                <w:b/>
+                <w:bCs/>
+                <w:lang w:eastAsia="en-GB"/>
+              </w:rPr>
+              <w:t>1.2.</w:t>
+            </w:r>
+            <w:r>
+              <w:rPr>
+                <w:b/>
+                <w:bCs/>
+                <w:lang w:eastAsia="en-GB"/>
+              </w:rPr>
+              <w:t>11</w:t>
+            </w:r>
+          </w:p>
+        </w:tc>
+        <w:tc>
+          <w:tcPr>
+            <w:tcW w:w="0" w:type="auto"/>
+            <w:tcBorders>
+              <w:top w:val="single" w:sz="8" w:space="0" w:color="000000"/>
+              <w:left w:val="single" w:sz="8" w:space="0" w:color="000000"/>
+              <w:bottom w:val="single" w:sz="8" w:space="0" w:color="000000"/>
+              <w:right w:val="single" w:sz="8" w:space="0" w:color="000000"/>
+            </w:tcBorders>
+            <w:tcMar>
+              <w:top w:w="100" w:type="dxa"/>
+              <w:left w:w="100" w:type="dxa"/>
+              <w:bottom w:w="100" w:type="dxa"/>
+              <w:right w:w="100" w:type="dxa"/>
+            </w:tcMar>
+          </w:tcPr>
+          <w:p>
+            <w:pPr>
+              <w:rPr>
+                <w:b/>
+                <w:bCs/>
+                <w:lang w:eastAsia="en-GB"/>
+              </w:rPr>
+            </w:pPr>
+            <w:r>
+              <w:rPr>
+                <w:b/>
+                <w:bCs/>
+                <w:lang w:eastAsia="en-GB"/>
+              </w:rPr>
+              <w:t>DELIVERABLE: Create Storyboard</w:t>
+            </w:r>
+          </w:p>
+        </w:tc>
+        <w:tc>
+          <w:tcPr>
+            <w:tcW w:w="0" w:type="auto"/>
+            <w:tcBorders>
+              <w:top w:val="single" w:sz="8" w:space="0" w:color="000000"/>
+              <w:left w:val="single" w:sz="8" w:space="0" w:color="000000"/>
+              <w:bottom w:val="single" w:sz="8" w:space="0" w:color="000000"/>
+              <w:right w:val="single" w:sz="8" w:space="0" w:color="000000"/>
+            </w:tcBorders>
+            <w:tcMar>
+              <w:top w:w="100" w:type="dxa"/>
+              <w:left w:w="100" w:type="dxa"/>
+              <w:bottom w:w="100" w:type="dxa"/>
+              <w:right w:w="100" w:type="dxa"/>
+            </w:tcMar>
+          </w:tcPr>
+          <w:p>
+            <w:pPr>
+              <w:rPr>
+                <w:b/>
+                <w:bCs/>
+                <w:lang w:eastAsia="en-GB"/>
+              </w:rPr>
+            </w:pPr>
+            <w:r>
+              <w:rPr>
+                <w:b/>
+                <w:bCs/>
+                <w:lang w:eastAsia="en-GB"/>
+              </w:rPr>
+              <w:t>Use all the other documentation provided to create the Storyboard for the project.</w:t>
+            </w:r>
             <w:bookmarkStart w:id="0" w:name="_GoBack"/>
             <w:bookmarkEnd w:id="0"/>
-            <w:r>
-              <w:rPr>
-                <w:b/>
-                <w:bCs/>
-                <w:lang w:eastAsia="en-GB"/>
-              </w:rPr>
-              <w:t>3</w:t>
-            </w:r>
-          </w:p>
-        </w:tc>
-        <w:tc>
-          <w:tcPr>
-            <w:tcW w:w="0" w:type="auto"/>
-            <w:tcBorders>
-              <w:top w:val="single" w:sz="8" w:space="0" w:color="000000"/>
-              <w:left w:val="single" w:sz="8" w:space="0" w:color="000000"/>
-              <w:bottom w:val="single" w:sz="8" w:space="0" w:color="000000"/>
-              <w:right w:val="single" w:sz="8" w:space="0" w:color="000000"/>
-            </w:tcBorders>
-            <w:tcMar>
-              <w:top w:w="100" w:type="dxa"/>
-              <w:left w:w="100" w:type="dxa"/>
-              <w:bottom w:w="100" w:type="dxa"/>
-              <w:right w:w="100" w:type="dxa"/>
-            </w:tcMar>
-            <w:hideMark/>
-          </w:tcPr>
-          <w:p>
-            <w:pPr>
-              <w:rPr>
-                <w:rFonts w:ascii="Times New Roman" w:hAnsi="Times New Roman" w:cs="Times New Roman"/>
-                <w:b/>
-                <w:bCs/>
-                <w:lang w:eastAsia="en-GB"/>
-              </w:rPr>
-            </w:pPr>
-            <w:r>
-              <w:rPr>
-                <w:b/>
-                <w:bCs/>
-                <w:lang w:eastAsia="en-GB"/>
-              </w:rPr>
-              <w:t>1.2.</w:t>
-            </w:r>
-            <w:r>
-              <w:rPr>
-                <w:b/>
-                <w:bCs/>
-                <w:lang w:eastAsia="en-GB"/>
-              </w:rPr>
-              <w:t>11</w:t>
-            </w:r>
-          </w:p>
-        </w:tc>
-        <w:tc>
-          <w:tcPr>
-            <w:tcW w:w="0" w:type="auto"/>
-            <w:tcBorders>
-              <w:top w:val="single" w:sz="8" w:space="0" w:color="000000"/>
-              <w:left w:val="single" w:sz="8" w:space="0" w:color="000000"/>
-              <w:bottom w:val="single" w:sz="8" w:space="0" w:color="000000"/>
-              <w:right w:val="single" w:sz="8" w:space="0" w:color="000000"/>
-            </w:tcBorders>
-            <w:tcMar>
-              <w:top w:w="100" w:type="dxa"/>
-              <w:left w:w="100" w:type="dxa"/>
-              <w:bottom w:w="100" w:type="dxa"/>
-              <w:right w:w="100" w:type="dxa"/>
-            </w:tcMar>
-            <w:hideMark/>
-          </w:tcPr>
-          <w:p>
-            <w:pPr>
-              <w:rPr>
-                <w:rFonts w:ascii="Times New Roman" w:hAnsi="Times New Roman" w:cs="Times New Roman"/>
-                <w:b/>
-                <w:bCs/>
-                <w:lang w:eastAsia="en-GB"/>
-              </w:rPr>
-            </w:pPr>
-            <w:r>
-              <w:rPr>
-                <w:b/>
-                <w:bCs/>
-                <w:lang w:eastAsia="en-GB"/>
-              </w:rPr>
-              <w:t>DELIVERABLE: Create Sequence Diagram</w:t>
-            </w:r>
-          </w:p>
-        </w:tc>
-        <w:tc>
-          <w:tcPr>
-            <w:tcW w:w="0" w:type="auto"/>
-            <w:tcBorders>
-              <w:top w:val="single" w:sz="8" w:space="0" w:color="000000"/>
-              <w:left w:val="single" w:sz="8" w:space="0" w:color="000000"/>
-              <w:bottom w:val="single" w:sz="8" w:space="0" w:color="000000"/>
-              <w:right w:val="single" w:sz="8" w:space="0" w:color="000000"/>
-            </w:tcBorders>
-            <w:tcMar>
-              <w:top w:w="100" w:type="dxa"/>
-              <w:left w:w="100" w:type="dxa"/>
-              <w:bottom w:w="100" w:type="dxa"/>
-              <w:right w:w="100" w:type="dxa"/>
-            </w:tcMar>
-            <w:hideMark/>
-          </w:tcPr>
-          <w:p>
-            <w:pPr>
-              <w:rPr>
-                <w:rFonts w:ascii="Times New Roman" w:hAnsi="Times New Roman" w:cs="Times New Roman"/>
-                <w:b/>
-                <w:bCs/>
-                <w:lang w:eastAsia="en-GB"/>
-              </w:rPr>
-            </w:pPr>
-            <w:r>
-              <w:rPr>
-                <w:b/>
-                <w:bCs/>
-                <w:lang w:eastAsia="en-GB"/>
-              </w:rPr>
-              <w:t>User the Use Case Diagram and Robustness Diagram to create the Sequence Diagram.</w:t>
-            </w:r>
           </w:p>
         </w:tc>
       </w:tr>
@@ -5835,25 +5803,7 @@
               <w:rPr>
                 <w:lang w:eastAsia="en-GB"/>
               </w:rPr>
-              <w:t>1.</w:t>
-            </w:r>
-            <w:r>
-              <w:rPr>
-                <w:lang w:eastAsia="en-GB"/>
-              </w:rPr>
-              <w:t>3</w:t>
-            </w:r>
-            <w:r>
-              <w:rPr>
-                <w:lang w:eastAsia="en-GB"/>
-              </w:rPr>
-              <w:t>.</w:t>
-            </w:r>
-            <w:r>
-              <w:rPr>
-                <w:lang w:eastAsia="en-GB"/>
-              </w:rPr>
-              <w:t>1</w:t>
+              <w:t>1.3.1</w:t>
             </w:r>
           </w:p>
         </w:tc>
@@ -5979,71 +5929,39 @@
                 <w:bCs/>
                 <w:lang w:eastAsia="en-GB"/>
               </w:rPr>
-              <w:t>1.3.</w:t>
-            </w:r>
-            <w:r>
-              <w:rPr>
-                <w:b/>
-                <w:bCs/>
-                <w:lang w:eastAsia="en-GB"/>
-              </w:rPr>
-              <w:t>2</w:t>
-            </w:r>
-          </w:p>
-        </w:tc>
-        <w:tc>
-          <w:tcPr>
-            <w:tcW w:w="0" w:type="auto"/>
-            <w:tcBorders>
-              <w:top w:val="single" w:sz="8" w:space="0" w:color="000000"/>
-              <w:left w:val="single" w:sz="8" w:space="0" w:color="000000"/>
-              <w:bottom w:val="single" w:sz="8" w:space="0" w:color="000000"/>
-              <w:right w:val="single" w:sz="8" w:space="0" w:color="000000"/>
-            </w:tcBorders>
-            <w:tcMar>
-              <w:top w:w="100" w:type="dxa"/>
-              <w:left w:w="100" w:type="dxa"/>
-              <w:bottom w:w="100" w:type="dxa"/>
-              <w:right w:w="100" w:type="dxa"/>
-            </w:tcMar>
-          </w:tcPr>
-          <w:p>
-            <w:pPr>
-              <w:rPr>
-                <w:lang w:eastAsia="en-GB"/>
-              </w:rPr>
-            </w:pPr>
-            <w:r>
-              <w:rPr>
-                <w:b/>
-                <w:bCs/>
-                <w:lang w:eastAsia="en-GB"/>
-              </w:rPr>
-              <w:t xml:space="preserve">DELIVERABLE: </w:t>
-            </w:r>
-            <w:r>
-              <w:rPr>
-                <w:b/>
-                <w:bCs/>
-                <w:lang w:eastAsia="en-GB"/>
-              </w:rPr>
-              <w:t xml:space="preserve">Justify </w:t>
-            </w:r>
-            <w:r>
-              <w:rPr>
-                <w:b/>
-                <w:bCs/>
-                <w:lang w:eastAsia="en-GB"/>
-              </w:rPr>
-              <w:t>Architecture Design</w:t>
-            </w:r>
-            <w:r>
-              <w:rPr>
-                <w:b/>
-                <w:bCs/>
-                <w:lang w:eastAsia="en-GB"/>
-              </w:rPr>
-              <w:t xml:space="preserve"> Technique</w:t>
+              <w:t>1.3.2</w:t>
+            </w:r>
+          </w:p>
+        </w:tc>
+        <w:tc>
+          <w:tcPr>
+            <w:tcW w:w="0" w:type="auto"/>
+            <w:tcBorders>
+              <w:top w:val="single" w:sz="8" w:space="0" w:color="000000"/>
+              <w:left w:val="single" w:sz="8" w:space="0" w:color="000000"/>
+              <w:bottom w:val="single" w:sz="8" w:space="0" w:color="000000"/>
+              <w:right w:val="single" w:sz="8" w:space="0" w:color="000000"/>
+            </w:tcBorders>
+            <w:tcMar>
+              <w:top w:w="100" w:type="dxa"/>
+              <w:left w:w="100" w:type="dxa"/>
+              <w:bottom w:w="100" w:type="dxa"/>
+              <w:right w:w="100" w:type="dxa"/>
+            </w:tcMar>
+          </w:tcPr>
+          <w:p>
+            <w:pPr>
+              <w:rPr>
+                <w:lang w:eastAsia="en-GB"/>
+              </w:rPr>
+            </w:pPr>
+            <w:r>
+              <w:rPr>
+                <w:b/>
+                <w:bCs/>
+                <w:lang w:eastAsia="en-GB"/>
+              </w:rPr>
+              <w:t>DELIVERABLE: Justify Architecture Design Technique</w:t>
             </w:r>
           </w:p>
         </w:tc>
@@ -6139,13 +6057,7 @@
               <w:rPr>
                 <w:lang w:eastAsia="en-GB"/>
               </w:rPr>
-              <w:t>1.3.</w:t>
-            </w:r>
-            <w:r>
-              <w:rPr>
-                <w:lang w:eastAsia="en-GB"/>
-              </w:rPr>
-              <w:t>3</w:t>
+              <w:t>1.3.3</w:t>
             </w:r>
           </w:p>
         </w:tc>
@@ -6282,59 +6194,43 @@
                 <w:bCs/>
                 <w:lang w:eastAsia="en-GB"/>
               </w:rPr>
-              <w:t>1.3.</w:t>
-            </w:r>
-            <w:r>
-              <w:rPr>
-                <w:b/>
-                <w:bCs/>
-                <w:lang w:eastAsia="en-GB"/>
-              </w:rPr>
-              <w:t>4</w:t>
-            </w:r>
-          </w:p>
-        </w:tc>
-        <w:tc>
-          <w:tcPr>
-            <w:tcW w:w="0" w:type="auto"/>
-            <w:tcBorders>
-              <w:top w:val="single" w:sz="8" w:space="0" w:color="000000"/>
-              <w:left w:val="single" w:sz="8" w:space="0" w:color="000000"/>
-              <w:bottom w:val="single" w:sz="8" w:space="0" w:color="000000"/>
-              <w:right w:val="single" w:sz="8" w:space="0" w:color="000000"/>
-            </w:tcBorders>
-            <w:tcMar>
-              <w:top w:w="100" w:type="dxa"/>
-              <w:left w:w="100" w:type="dxa"/>
-              <w:bottom w:w="100" w:type="dxa"/>
-              <w:right w:w="100" w:type="dxa"/>
-            </w:tcMar>
-            <w:hideMark/>
-          </w:tcPr>
-          <w:p>
-            <w:pPr>
-              <w:rPr>
-                <w:rFonts w:ascii="Times New Roman" w:hAnsi="Times New Roman" w:cs="Times New Roman"/>
-                <w:b/>
-                <w:bCs/>
-                <w:lang w:eastAsia="en-GB"/>
-              </w:rPr>
-            </w:pPr>
-            <w:r>
-              <w:rPr>
-                <w:b/>
-                <w:bCs/>
-                <w:lang w:eastAsia="en-GB"/>
-              </w:rPr>
-              <w:t>DELIVERABLE: Create User Interface</w:t>
-            </w:r>
-            <w:r>
-              <w:rPr>
-                <w:b/>
-                <w:bCs/>
-                <w:lang w:eastAsia="en-GB"/>
-              </w:rPr>
-              <w:t xml:space="preserve"> Design Documentation</w:t>
+              <w:t>1.3.4</w:t>
+            </w:r>
+          </w:p>
+        </w:tc>
+        <w:tc>
+          <w:tcPr>
+            <w:tcW w:w="0" w:type="auto"/>
+            <w:tcBorders>
+              <w:top w:val="single" w:sz="8" w:space="0" w:color="000000"/>
+              <w:left w:val="single" w:sz="8" w:space="0" w:color="000000"/>
+              <w:bottom w:val="single" w:sz="8" w:space="0" w:color="000000"/>
+              <w:right w:val="single" w:sz="8" w:space="0" w:color="000000"/>
+            </w:tcBorders>
+            <w:tcMar>
+              <w:top w:w="100" w:type="dxa"/>
+              <w:left w:w="100" w:type="dxa"/>
+              <w:bottom w:w="100" w:type="dxa"/>
+              <w:right w:w="100" w:type="dxa"/>
+            </w:tcMar>
+            <w:hideMark/>
+          </w:tcPr>
+          <w:p>
+            <w:pPr>
+              <w:rPr>
+                <w:rFonts w:ascii="Times New Roman" w:hAnsi="Times New Roman" w:cs="Times New Roman"/>
+                <w:b/>
+                <w:bCs/>
+                <w:lang w:eastAsia="en-GB"/>
+              </w:rPr>
+            </w:pPr>
+            <w:r>
+              <w:rPr>
+                <w:b/>
+                <w:bCs/>
+                <w:lang w:eastAsia="en-GB"/>
+              </w:rPr>
+              <w:t>DELIVERABLE: Create User Interface Design Documentation</w:t>
             </w:r>
           </w:p>
         </w:tc>

</xml_diff>